<commit_message>
create database and seed data
</commit_message>
<xml_diff>
--- a/Report/Report.docx
+++ b/Report/Report.docx
@@ -225,59 +225,8 @@
           <w:sz w:val="32"/>
           <w:szCs w:val="32"/>
         </w:rPr>
-        <w:t xml:space="preserve">22120174 – </w:t>
+        <w:t>22120174 – Phạm Quốc Kiệt</w:t>
       </w:r>
-      <w:proofErr w:type="spellStart"/>
-      <w:r>
-        <w:rPr>
-          <w:b/>
-          <w:bCs/>
-          <w:sz w:val="32"/>
-          <w:szCs w:val="32"/>
-        </w:rPr>
-        <w:t>Phạm</w:t>
-      </w:r>
-      <w:proofErr w:type="spellEnd"/>
-      <w:r>
-        <w:rPr>
-          <w:b/>
-          <w:bCs/>
-          <w:sz w:val="32"/>
-          <w:szCs w:val="32"/>
-        </w:rPr>
-        <w:t xml:space="preserve"> </w:t>
-      </w:r>
-      <w:proofErr w:type="spellStart"/>
-      <w:r>
-        <w:rPr>
-          <w:b/>
-          <w:bCs/>
-          <w:sz w:val="32"/>
-          <w:szCs w:val="32"/>
-        </w:rPr>
-        <w:t>Quốc</w:t>
-      </w:r>
-      <w:proofErr w:type="spellEnd"/>
-      <w:r>
-        <w:rPr>
-          <w:b/>
-          <w:bCs/>
-          <w:sz w:val="32"/>
-          <w:szCs w:val="32"/>
-        </w:rPr>
-        <w:t xml:space="preserve"> </w:t>
-      </w:r>
-      <w:proofErr w:type="spellStart"/>
-      <w:r>
-        <w:rPr>
-          <w:b/>
-          <w:bCs/>
-          <w:sz w:val="32"/>
-          <w:szCs w:val="32"/>
-        </w:rPr>
-        <w:t>Kiệt</w:t>
-      </w:r>
-      <w:proofErr w:type="spellEnd"/>
     </w:p>
     <w:p>
       <w:pPr>
@@ -318,295 +267,60 @@
           <w:bCs/>
         </w:rPr>
       </w:pPr>
-      <w:proofErr w:type="spellStart"/>
       <w:r>
         <w:rPr>
           <w:b/>
           <w:bCs/>
         </w:rPr>
-        <w:t>Giảng</w:t>
+        <w:t>Giảng viên lý thuyết: TS. Phạm Thị Bạch Huệ</w:t>
       </w:r>
-      <w:proofErr w:type="spellEnd"/>
+    </w:p>
+    <w:p>
+      <w:pPr>
+        <w:jc w:val="center"/>
+        <w:rPr>
+          <w:b/>
+          <w:bCs/>
+        </w:rPr>
+      </w:pPr>
       <w:r>
         <w:rPr>
           <w:b/>
           <w:bCs/>
         </w:rPr>
-        <w:t xml:space="preserve"> </w:t>
+        <w:t>Giảng viên hướng dẫn thực hiện: ThS. Lương Vĩ Minh – Tiết Gia Hồng</w:t>
       </w:r>
-      <w:proofErr w:type="spellStart"/>
+    </w:p>
+    <w:p>
+      <w:pPr>
+        <w:jc w:val="center"/>
+        <w:rPr>
+          <w:b/>
+          <w:bCs/>
+        </w:rPr>
+      </w:pPr>
       <w:r>
         <w:rPr>
           <w:b/>
           <w:bCs/>
         </w:rPr>
-        <w:t>viên</w:t>
+        <w:t>Lớp: CQ2022/1</w:t>
       </w:r>
-      <w:proofErr w:type="spellEnd"/>
+    </w:p>
+    <w:p>
+      <w:pPr>
+        <w:jc w:val="center"/>
+        <w:rPr>
+          <w:b/>
+          <w:bCs/>
+        </w:rPr>
+      </w:pPr>
       <w:r>
         <w:rPr>
           <w:b/>
           <w:bCs/>
         </w:rPr>
-        <w:t xml:space="preserve"> </w:t>
-      </w:r>
-      <w:proofErr w:type="spellStart"/>
-      <w:r>
-        <w:rPr>
-          <w:b/>
-          <w:bCs/>
-        </w:rPr>
-        <w:t>lý</w:t>
-      </w:r>
-      <w:proofErr w:type="spellEnd"/>
-      <w:r>
-        <w:rPr>
-          <w:b/>
-          <w:bCs/>
-        </w:rPr>
-        <w:t xml:space="preserve"> </w:t>
-      </w:r>
-      <w:proofErr w:type="spellStart"/>
-      <w:r>
-        <w:rPr>
-          <w:b/>
-          <w:bCs/>
-        </w:rPr>
-        <w:t>thuyết</w:t>
-      </w:r>
-      <w:proofErr w:type="spellEnd"/>
-      <w:r>
-        <w:rPr>
-          <w:b/>
-          <w:bCs/>
-        </w:rPr>
-        <w:t xml:space="preserve">: TS. </w:t>
-      </w:r>
-      <w:proofErr w:type="spellStart"/>
-      <w:r>
-        <w:rPr>
-          <w:b/>
-          <w:bCs/>
-        </w:rPr>
-        <w:t>Phạm</w:t>
-      </w:r>
-      <w:proofErr w:type="spellEnd"/>
-      <w:r>
-        <w:rPr>
-          <w:b/>
-          <w:bCs/>
-        </w:rPr>
-        <w:t xml:space="preserve"> Thị Bạch Huệ</w:t>
-      </w:r>
-    </w:p>
-    <w:p>
-      <w:pPr>
-        <w:jc w:val="center"/>
-        <w:rPr>
-          <w:b/>
-          <w:bCs/>
-        </w:rPr>
-      </w:pPr>
-      <w:proofErr w:type="spellStart"/>
-      <w:r>
-        <w:rPr>
-          <w:b/>
-          <w:bCs/>
-        </w:rPr>
-        <w:t>Giảng</w:t>
-      </w:r>
-      <w:proofErr w:type="spellEnd"/>
-      <w:r>
-        <w:rPr>
-          <w:b/>
-          <w:bCs/>
-        </w:rPr>
-        <w:t xml:space="preserve"> </w:t>
-      </w:r>
-      <w:proofErr w:type="spellStart"/>
-      <w:r>
-        <w:rPr>
-          <w:b/>
-          <w:bCs/>
-        </w:rPr>
-        <w:t>viên</w:t>
-      </w:r>
-      <w:proofErr w:type="spellEnd"/>
-      <w:r>
-        <w:rPr>
-          <w:b/>
-          <w:bCs/>
-        </w:rPr>
-        <w:t xml:space="preserve"> </w:t>
-      </w:r>
-      <w:proofErr w:type="spellStart"/>
-      <w:r>
-        <w:rPr>
-          <w:b/>
-          <w:bCs/>
-        </w:rPr>
-        <w:t>hướng</w:t>
-      </w:r>
-      <w:proofErr w:type="spellEnd"/>
-      <w:r>
-        <w:rPr>
-          <w:b/>
-          <w:bCs/>
-        </w:rPr>
-        <w:t xml:space="preserve"> </w:t>
-      </w:r>
-      <w:proofErr w:type="spellStart"/>
-      <w:r>
-        <w:rPr>
-          <w:b/>
-          <w:bCs/>
-        </w:rPr>
-        <w:t>dẫn</w:t>
-      </w:r>
-      <w:proofErr w:type="spellEnd"/>
-      <w:r>
-        <w:rPr>
-          <w:b/>
-          <w:bCs/>
-        </w:rPr>
-        <w:t xml:space="preserve"> </w:t>
-      </w:r>
-      <w:proofErr w:type="spellStart"/>
-      <w:r>
-        <w:rPr>
-          <w:b/>
-          <w:bCs/>
-        </w:rPr>
-        <w:t>thực</w:t>
-      </w:r>
-      <w:proofErr w:type="spellEnd"/>
-      <w:r>
-        <w:rPr>
-          <w:b/>
-          <w:bCs/>
-        </w:rPr>
-        <w:t xml:space="preserve"> </w:t>
-      </w:r>
-      <w:proofErr w:type="spellStart"/>
-      <w:r>
-        <w:rPr>
-          <w:b/>
-          <w:bCs/>
-        </w:rPr>
-        <w:t>hiện</w:t>
-      </w:r>
-      <w:proofErr w:type="spellEnd"/>
-      <w:r>
-        <w:rPr>
-          <w:b/>
-          <w:bCs/>
-        </w:rPr>
-        <w:t xml:space="preserve">: </w:t>
-      </w:r>
-      <w:proofErr w:type="spellStart"/>
-      <w:r>
-        <w:rPr>
-          <w:b/>
-          <w:bCs/>
-        </w:rPr>
-        <w:t>ThS</w:t>
-      </w:r>
-      <w:proofErr w:type="spellEnd"/>
-      <w:r>
-        <w:rPr>
-          <w:b/>
-          <w:bCs/>
-        </w:rPr>
-        <w:t xml:space="preserve">. Lương </w:t>
-      </w:r>
-      <w:proofErr w:type="spellStart"/>
-      <w:r>
-        <w:rPr>
-          <w:b/>
-          <w:bCs/>
-        </w:rPr>
-        <w:t>Vĩ</w:t>
-      </w:r>
-      <w:proofErr w:type="spellEnd"/>
-      <w:r>
-        <w:rPr>
-          <w:b/>
-          <w:bCs/>
-        </w:rPr>
-        <w:t xml:space="preserve"> Minh – </w:t>
-      </w:r>
-      <w:proofErr w:type="spellStart"/>
-      <w:r>
-        <w:rPr>
-          <w:b/>
-          <w:bCs/>
-        </w:rPr>
-        <w:t>Tiết</w:t>
-      </w:r>
-      <w:proofErr w:type="spellEnd"/>
-      <w:r>
-        <w:rPr>
-          <w:b/>
-          <w:bCs/>
-        </w:rPr>
-        <w:t xml:space="preserve"> Gia Hồng</w:t>
-      </w:r>
-    </w:p>
-    <w:p>
-      <w:pPr>
-        <w:jc w:val="center"/>
-        <w:rPr>
-          <w:b/>
-          <w:bCs/>
-        </w:rPr>
-      </w:pPr>
-      <w:proofErr w:type="spellStart"/>
-      <w:r>
-        <w:rPr>
-          <w:b/>
-          <w:bCs/>
-        </w:rPr>
-        <w:t>Lớp</w:t>
-      </w:r>
-      <w:proofErr w:type="spellEnd"/>
-      <w:r>
-        <w:rPr>
-          <w:b/>
-          <w:bCs/>
-        </w:rPr>
-        <w:t>: CQ2022/1</w:t>
-      </w:r>
-    </w:p>
-    <w:p>
-      <w:pPr>
-        <w:jc w:val="center"/>
-        <w:rPr>
-          <w:b/>
-          <w:bCs/>
-        </w:rPr>
-      </w:pPr>
-      <w:r>
-        <w:rPr>
-          <w:b/>
-          <w:bCs/>
-        </w:rPr>
-        <w:t xml:space="preserve">Học </w:t>
-      </w:r>
-      <w:proofErr w:type="spellStart"/>
-      <w:r>
-        <w:rPr>
-          <w:b/>
-          <w:bCs/>
-        </w:rPr>
-        <w:t>kỳ</w:t>
-      </w:r>
-      <w:proofErr w:type="spellEnd"/>
-      <w:r>
-        <w:rPr>
-          <w:b/>
-          <w:bCs/>
-        </w:rPr>
-        <w:t>: HK2/ 2024-2025</w:t>
+        <w:t>Học kỳ: HK2/ 2024-2025</w:t>
       </w:r>
     </w:p>
     <w:sdt>
@@ -1818,119 +1532,27 @@
       </w:pPr>
       <w:bookmarkStart w:id="0" w:name="_Toc193201772"/>
       <w:r>
-        <w:t xml:space="preserve">Thành </w:t>
-      </w:r>
-      <w:proofErr w:type="spellStart"/>
-      <w:r>
-        <w:t>viên</w:t>
-      </w:r>
-      <w:proofErr w:type="spellEnd"/>
-      <w:r>
-        <w:t xml:space="preserve"> </w:t>
-      </w:r>
-      <w:proofErr w:type="spellStart"/>
-      <w:r>
-        <w:t>nhóm</w:t>
+        <w:t>Thành viên nhóm</w:t>
       </w:r>
       <w:bookmarkEnd w:id="0"/>
-      <w:proofErr w:type="spellEnd"/>
     </w:p>
     <w:p>
       <w:pPr>
         <w:pStyle w:val="Heading1"/>
       </w:pPr>
       <w:bookmarkStart w:id="1" w:name="_Toc193201773"/>
-      <w:proofErr w:type="spellStart"/>
       <w:r>
-        <w:t>Bảng</w:t>
-      </w:r>
-      <w:proofErr w:type="spellEnd"/>
-      <w:r>
-        <w:t xml:space="preserve"> </w:t>
-      </w:r>
-      <w:proofErr w:type="spellStart"/>
-      <w:r>
-        <w:t>phân</w:t>
-      </w:r>
-      <w:proofErr w:type="spellEnd"/>
-      <w:r>
-        <w:t xml:space="preserve"> </w:t>
-      </w:r>
-      <w:proofErr w:type="spellStart"/>
-      <w:r>
-        <w:t>công</w:t>
-      </w:r>
-      <w:proofErr w:type="spellEnd"/>
-      <w:r>
-        <w:t xml:space="preserve"> </w:t>
-      </w:r>
-      <w:proofErr w:type="spellStart"/>
-      <w:r>
-        <w:t>công</w:t>
-      </w:r>
-      <w:proofErr w:type="spellEnd"/>
-      <w:r>
-        <w:t xml:space="preserve"> </w:t>
-      </w:r>
-      <w:proofErr w:type="spellStart"/>
-      <w:r>
-        <w:t>việc</w:t>
+        <w:t>Bảng phân công công việc</w:t>
       </w:r>
       <w:bookmarkEnd w:id="1"/>
-      <w:proofErr w:type="spellEnd"/>
     </w:p>
     <w:p>
       <w:pPr>
         <w:pStyle w:val="Heading1"/>
       </w:pPr>
       <w:bookmarkStart w:id="2" w:name="_Toc193201774"/>
-      <w:proofErr w:type="spellStart"/>
       <w:r>
-        <w:t>Phân</w:t>
-      </w:r>
-      <w:proofErr w:type="spellEnd"/>
-      <w:r>
-        <w:t xml:space="preserve"> </w:t>
-      </w:r>
-      <w:proofErr w:type="spellStart"/>
-      <w:r>
-        <w:t>hệ</w:t>
-      </w:r>
-      <w:proofErr w:type="spellEnd"/>
-      <w:r>
-        <w:t xml:space="preserve"> 1: </w:t>
-      </w:r>
-      <w:proofErr w:type="spellStart"/>
-      <w:r>
-        <w:t>Ứng</w:t>
-      </w:r>
-      <w:proofErr w:type="spellEnd"/>
-      <w:r>
-        <w:t xml:space="preserve"> </w:t>
-      </w:r>
-      <w:proofErr w:type="spellStart"/>
-      <w:r>
-        <w:t>dụng</w:t>
-      </w:r>
-      <w:proofErr w:type="spellEnd"/>
-      <w:r>
-        <w:t xml:space="preserve"> </w:t>
-      </w:r>
-      <w:proofErr w:type="spellStart"/>
-      <w:r>
-        <w:t>quản</w:t>
-      </w:r>
-      <w:proofErr w:type="spellEnd"/>
-      <w:r>
-        <w:t xml:space="preserve"> </w:t>
-      </w:r>
-      <w:proofErr w:type="spellStart"/>
-      <w:r>
-        <w:t>trị</w:t>
-      </w:r>
-      <w:proofErr w:type="spellEnd"/>
-      <w:r>
-        <w:t xml:space="preserve"> CSDL Oracle</w:t>
+        <w:t>Phân hệ 1: Ứng dụng quản trị CSDL Oracle</w:t>
       </w:r>
       <w:bookmarkEnd w:id="2"/>
     </w:p>
@@ -1939,84 +1561,16 @@
         <w:pStyle w:val="Heading1"/>
       </w:pPr>
       <w:bookmarkStart w:id="3" w:name="_Toc193201775"/>
-      <w:proofErr w:type="spellStart"/>
       <w:r>
-        <w:t>Phân</w:t>
+        <w:t xml:space="preserve">Phân hệ 2: Ứng dụng quản </w:t>
       </w:r>
-      <w:proofErr w:type="spellEnd"/>
-      <w:r>
-        <w:t xml:space="preserve"> </w:t>
-      </w:r>
-      <w:proofErr w:type="spellStart"/>
-      <w:r>
-        <w:t>hệ</w:t>
-      </w:r>
-      <w:proofErr w:type="spellEnd"/>
-      <w:r>
-        <w:t xml:space="preserve"> 2: </w:t>
-      </w:r>
-      <w:proofErr w:type="spellStart"/>
-      <w:r>
-        <w:t>Ứng</w:t>
-      </w:r>
-      <w:proofErr w:type="spellEnd"/>
-      <w:r>
-        <w:t xml:space="preserve"> </w:t>
-      </w:r>
-      <w:proofErr w:type="spellStart"/>
-      <w:r>
-        <w:t>dụng</w:t>
-      </w:r>
-      <w:proofErr w:type="spellEnd"/>
-      <w:r>
-        <w:t xml:space="preserve"> </w:t>
-      </w:r>
-      <w:proofErr w:type="spellStart"/>
-      <w:r>
-        <w:t>quản</w:t>
-      </w:r>
-      <w:proofErr w:type="spellEnd"/>
-      <w:r>
-        <w:t xml:space="preserve"> </w:t>
-      </w:r>
-      <w:proofErr w:type="spellStart"/>
       <w:r>
         <w:t>lý</w:t>
       </w:r>
-      <w:proofErr w:type="spellEnd"/>
       <w:r>
-        <w:t xml:space="preserve"> </w:t>
-      </w:r>
-      <w:proofErr w:type="spellStart"/>
-      <w:r>
-        <w:t>dữ</w:t>
-      </w:r>
-      <w:proofErr w:type="spellEnd"/>
-      <w:r>
-        <w:t xml:space="preserve"> </w:t>
-      </w:r>
-      <w:proofErr w:type="spellStart"/>
-      <w:r>
-        <w:t>liệu</w:t>
-      </w:r>
-      <w:proofErr w:type="spellEnd"/>
-      <w:r>
-        <w:t xml:space="preserve"> </w:t>
-      </w:r>
-      <w:proofErr w:type="spellStart"/>
-      <w:r>
-        <w:t>nội</w:t>
-      </w:r>
-      <w:proofErr w:type="spellEnd"/>
-      <w:r>
-        <w:t xml:space="preserve"> </w:t>
-      </w:r>
-      <w:proofErr w:type="spellStart"/>
-      <w:r>
-        <w:t>bộ</w:t>
+        <w:t xml:space="preserve"> dữ liệu nội bộ</w:t>
       </w:r>
       <w:bookmarkEnd w:id="3"/>
-      <w:proofErr w:type="spellEnd"/>
     </w:p>
     <w:p>
       <w:pPr>
@@ -2027,331 +1581,214 @@
         <w:ind w:left="270"/>
       </w:pPr>
       <w:bookmarkStart w:id="4" w:name="_Toc193201776"/>
-      <w:proofErr w:type="spellStart"/>
       <w:r>
-        <w:t>Yêu</w:t>
-      </w:r>
-      <w:proofErr w:type="spellEnd"/>
-      <w:r>
-        <w:t xml:space="preserve"> </w:t>
-      </w:r>
-      <w:proofErr w:type="spellStart"/>
-      <w:r>
-        <w:t>cầu</w:t>
-      </w:r>
-      <w:proofErr w:type="spellEnd"/>
-      <w:r>
-        <w:t xml:space="preserve"> 1: </w:t>
-      </w:r>
-      <w:proofErr w:type="spellStart"/>
-      <w:r>
-        <w:t>Gi</w:t>
+        <w:t>Yêu cầu 1: Gi</w:t>
       </w:r>
       <w:r>
-        <w:t>ải</w:t>
-      </w:r>
-      <w:proofErr w:type="spellEnd"/>
-      <w:r>
-        <w:t xml:space="preserve"> </w:t>
-      </w:r>
-      <w:proofErr w:type="spellStart"/>
-      <w:r>
-        <w:t>pháp</w:t>
-      </w:r>
-      <w:proofErr w:type="spellEnd"/>
-      <w:r>
-        <w:t xml:space="preserve"> </w:t>
-      </w:r>
-      <w:proofErr w:type="spellStart"/>
-      <w:r>
-        <w:t>cấp</w:t>
-      </w:r>
-      <w:proofErr w:type="spellEnd"/>
-      <w:r>
-        <w:t xml:space="preserve"> </w:t>
-      </w:r>
-      <w:proofErr w:type="spellStart"/>
-      <w:r>
-        <w:t>quyền</w:t>
-      </w:r>
-      <w:proofErr w:type="spellEnd"/>
-      <w:r>
-        <w:t xml:space="preserve"> </w:t>
-      </w:r>
-      <w:proofErr w:type="spellStart"/>
-      <w:r>
-        <w:t>truy</w:t>
-      </w:r>
-      <w:proofErr w:type="spellEnd"/>
-      <w:r>
-        <w:t xml:space="preserve"> </w:t>
-      </w:r>
-      <w:proofErr w:type="spellStart"/>
-      <w:r>
-        <w:t>cập</w:t>
-      </w:r>
-      <w:proofErr w:type="spellEnd"/>
-      <w:r>
-        <w:t xml:space="preserve"> </w:t>
-      </w:r>
-      <w:proofErr w:type="spellStart"/>
-      <w:r>
-        <w:t>và</w:t>
-      </w:r>
-      <w:proofErr w:type="spellEnd"/>
-      <w:r>
-        <w:t xml:space="preserve"> </w:t>
-      </w:r>
-      <w:proofErr w:type="spellStart"/>
-      <w:r>
-        <w:t>cài</w:t>
-      </w:r>
-      <w:proofErr w:type="spellEnd"/>
-      <w:r>
-        <w:t xml:space="preserve"> </w:t>
-      </w:r>
-      <w:proofErr w:type="spellStart"/>
-      <w:r>
-        <w:t>đặt</w:t>
-      </w:r>
-      <w:proofErr w:type="spellEnd"/>
-      <w:r>
-        <w:t xml:space="preserve"> </w:t>
-      </w:r>
-      <w:proofErr w:type="spellStart"/>
-      <w:r>
-        <w:t>giao</w:t>
-      </w:r>
-      <w:proofErr w:type="spellEnd"/>
-      <w:r>
-        <w:t xml:space="preserve"> </w:t>
-      </w:r>
-      <w:proofErr w:type="spellStart"/>
-      <w:r>
-        <w:t>diện</w:t>
+        <w:t>ải pháp cấp quyền truy cập và cài đặt giao diện</w:t>
       </w:r>
       <w:bookmarkEnd w:id="4"/>
-      <w:proofErr w:type="spellEnd"/>
     </w:p>
     <w:p>
       <w:pPr>
         <w:pStyle w:val="Heading3"/>
       </w:pPr>
-      <w:proofErr w:type="spellStart"/>
       <w:r>
-        <w:t>Câu</w:t>
+        <w:t>Câu 1</w:t>
       </w:r>
-      <w:proofErr w:type="spellEnd"/>
+    </w:p>
+    <w:p>
+      <w:pPr>
+        <w:pStyle w:val="Heading4"/>
+      </w:pPr>
       <w:r>
-        <w:t xml:space="preserve"> 1</w:t>
+        <w:t>Mô tả chính sách</w:t>
       </w:r>
     </w:p>
+    <w:tbl>
+      <w:tblPr>
+        <w:tblStyle w:val="TableGrid"/>
+        <w:tblW w:w="0" w:type="auto"/>
+        <w:tblLook w:val="04A0" w:firstRow="1" w:lastRow="0" w:firstColumn="1" w:lastColumn="0" w:noHBand="0" w:noVBand="1"/>
+      </w:tblPr>
+      <w:tblGrid>
+        <w:gridCol w:w="3116"/>
+        <w:gridCol w:w="3117"/>
+        <w:gridCol w:w="3117"/>
+      </w:tblGrid>
+      <w:tr>
+        <w:tc>
+          <w:tcPr>
+            <w:tcW w:w="3116" w:type="dxa"/>
+          </w:tcPr>
+          <w:p>
+            <w:r>
+              <w:t>Chủ thể</w:t>
+            </w:r>
+          </w:p>
+        </w:tc>
+        <w:tc>
+          <w:tcPr>
+            <w:tcW w:w="3117" w:type="dxa"/>
+          </w:tcPr>
+          <w:p>
+            <w:r>
+              <w:t>Quyền</w:t>
+            </w:r>
+          </w:p>
+        </w:tc>
+        <w:tc>
+          <w:tcPr>
+            <w:tcW w:w="3117" w:type="dxa"/>
+          </w:tcPr>
+          <w:p>
+            <w:r>
+              <w:t>Bảng tương ứng</w:t>
+            </w:r>
+          </w:p>
+        </w:tc>
+      </w:tr>
+      <w:tr>
+        <w:tc>
+          <w:tcPr>
+            <w:tcW w:w="3116" w:type="dxa"/>
+          </w:tcPr>
+          <w:p/>
+        </w:tc>
+        <w:tc>
+          <w:tcPr>
+            <w:tcW w:w="3117" w:type="dxa"/>
+          </w:tcPr>
+          <w:p/>
+        </w:tc>
+        <w:tc>
+          <w:tcPr>
+            <w:tcW w:w="3117" w:type="dxa"/>
+          </w:tcPr>
+          <w:p/>
+        </w:tc>
+      </w:tr>
+      <w:tr>
+        <w:tc>
+          <w:tcPr>
+            <w:tcW w:w="3116" w:type="dxa"/>
+          </w:tcPr>
+          <w:p/>
+        </w:tc>
+        <w:tc>
+          <w:tcPr>
+            <w:tcW w:w="3117" w:type="dxa"/>
+          </w:tcPr>
+          <w:p/>
+        </w:tc>
+        <w:tc>
+          <w:tcPr>
+            <w:tcW w:w="3117" w:type="dxa"/>
+          </w:tcPr>
+          <w:p/>
+        </w:tc>
+      </w:tr>
+    </w:tbl>
+    <w:p/>
+    <w:p>
+      <w:pPr>
+        <w:pStyle w:val="Heading4"/>
+      </w:pPr>
+      <w:r>
+        <w:t>Giải pháp</w:t>
+      </w:r>
+    </w:p>
+    <w:p>
+      <w:pPr>
+        <w:pStyle w:val="ListParagraph"/>
+        <w:numPr>
+          <w:ilvl w:val="0"/>
+          <w:numId w:val="4"/>
+        </w:numPr>
+      </w:pPr>
+      <w:r>
+        <w:t>Cơ chế: RBAC</w:t>
+      </w:r>
+    </w:p>
+    <w:p>
+      <w:pPr>
+        <w:pStyle w:val="ListParagraph"/>
+        <w:numPr>
+          <w:ilvl w:val="0"/>
+          <w:numId w:val="4"/>
+        </w:numPr>
+      </w:pPr>
+      <w:r>
+        <w:t>Cách cài đặt:</w:t>
+      </w:r>
+    </w:p>
+    <w:p>
+      <w:pPr>
+        <w:pStyle w:val="ListParagraph"/>
+        <w:numPr>
+          <w:ilvl w:val="1"/>
+          <w:numId w:val="4"/>
+        </w:numPr>
+      </w:pPr>
+      <w:r>
+        <w:t>Abc</w:t>
+      </w:r>
+    </w:p>
+    <w:p>
+      <w:pPr>
+        <w:pStyle w:val="ListParagraph"/>
+        <w:numPr>
+          <w:ilvl w:val="1"/>
+          <w:numId w:val="4"/>
+        </w:numPr>
+      </w:pPr>
+      <w:r>
+        <w:t>dcf</w:t>
+      </w:r>
+    </w:p>
     <w:p>
       <w:pPr>
         <w:pStyle w:val="Heading3"/>
       </w:pPr>
-      <w:proofErr w:type="spellStart"/>
       <w:r>
-        <w:t>Câu</w:t>
+        <w:t>Câu 2</w:t>
       </w:r>
-      <w:proofErr w:type="spellEnd"/>
+    </w:p>
+    <w:p>
+      <w:pPr>
+        <w:pStyle w:val="Heading3"/>
+      </w:pPr>
       <w:r>
-        <w:t xml:space="preserve"> 2</w:t>
+        <w:t>Câu 3</w:t>
       </w:r>
     </w:p>
     <w:p>
       <w:pPr>
         <w:pStyle w:val="Heading3"/>
       </w:pPr>
-      <w:proofErr w:type="spellStart"/>
       <w:r>
-        <w:t>Câu</w:t>
+        <w:t>Câu 4</w:t>
       </w:r>
-      <w:proofErr w:type="spellEnd"/>
+    </w:p>
+    <w:p>
+      <w:pPr>
+        <w:pStyle w:val="Heading2"/>
+      </w:pPr>
+      <w:bookmarkStart w:id="5" w:name="_Toc193201777"/>
       <w:r>
-        <w:t xml:space="preserve"> 3</w:t>
-      </w:r>
-    </w:p>
-    <w:p>
-      <w:pPr>
-        <w:pStyle w:val="Heading3"/>
-      </w:pPr>
-      <w:proofErr w:type="spellStart"/>
-      <w:r>
-        <w:t>Câu</w:t>
-      </w:r>
-      <w:proofErr w:type="spellEnd"/>
-      <w:r>
-        <w:t xml:space="preserve"> 4</w:t>
-      </w:r>
-    </w:p>
-    <w:p>
-      <w:pPr>
-        <w:pStyle w:val="Heading2"/>
-      </w:pPr>
-      <w:bookmarkStart w:id="5" w:name="_Toc193201777"/>
-      <w:proofErr w:type="spellStart"/>
-      <w:r>
-        <w:t>Yêu</w:t>
-      </w:r>
-      <w:proofErr w:type="spellEnd"/>
-      <w:r>
-        <w:t xml:space="preserve"> </w:t>
-      </w:r>
-      <w:proofErr w:type="spellStart"/>
-      <w:r>
-        <w:t>cầu</w:t>
-      </w:r>
-      <w:proofErr w:type="spellEnd"/>
-      <w:r>
-        <w:t xml:space="preserve"> 2: </w:t>
-      </w:r>
-      <w:proofErr w:type="spellStart"/>
-      <w:r>
-        <w:t>Cơ</w:t>
-      </w:r>
-      <w:proofErr w:type="spellEnd"/>
-      <w:r>
-        <w:t xml:space="preserve"> </w:t>
-      </w:r>
-      <w:proofErr w:type="spellStart"/>
-      <w:r>
-        <w:t>chế</w:t>
-      </w:r>
-      <w:proofErr w:type="spellEnd"/>
-      <w:r>
-        <w:t xml:space="preserve"> </w:t>
-      </w:r>
-      <w:proofErr w:type="spellStart"/>
-      <w:r>
-        <w:t>phát</w:t>
-      </w:r>
-      <w:proofErr w:type="spellEnd"/>
-      <w:r>
-        <w:t xml:space="preserve"> </w:t>
-      </w:r>
-      <w:proofErr w:type="spellStart"/>
-      <w:r>
-        <w:t>tán</w:t>
-      </w:r>
-      <w:proofErr w:type="spellEnd"/>
-      <w:r>
-        <w:t xml:space="preserve"> </w:t>
-      </w:r>
-      <w:proofErr w:type="spellStart"/>
-      <w:r>
-        <w:t>thông</w:t>
-      </w:r>
-      <w:proofErr w:type="spellEnd"/>
-      <w:r>
-        <w:t xml:space="preserve"> </w:t>
-      </w:r>
-      <w:proofErr w:type="spellStart"/>
-      <w:r>
-        <w:t>báo</w:t>
-      </w:r>
-      <w:proofErr w:type="spellEnd"/>
-      <w:r>
-        <w:t xml:space="preserve"> dung OLS </w:t>
-      </w:r>
-      <w:proofErr w:type="spellStart"/>
-      <w:r>
-        <w:t>và</w:t>
-      </w:r>
-      <w:proofErr w:type="spellEnd"/>
-      <w:r>
-        <w:t xml:space="preserve"> </w:t>
-      </w:r>
-      <w:proofErr w:type="spellStart"/>
-      <w:r>
-        <w:t>cài</w:t>
-      </w:r>
-      <w:proofErr w:type="spellEnd"/>
-      <w:r>
-        <w:t xml:space="preserve"> </w:t>
-      </w:r>
-      <w:proofErr w:type="spellStart"/>
-      <w:r>
-        <w:t>đặt</w:t>
-      </w:r>
-      <w:proofErr w:type="spellEnd"/>
-      <w:r>
-        <w:t xml:space="preserve"> </w:t>
-      </w:r>
-      <w:proofErr w:type="spellStart"/>
-      <w:r>
-        <w:t>giao</w:t>
-      </w:r>
-      <w:proofErr w:type="spellEnd"/>
-      <w:r>
-        <w:t xml:space="preserve"> </w:t>
-      </w:r>
-      <w:proofErr w:type="spellStart"/>
-      <w:r>
-        <w:t>diện</w:t>
+        <w:t>Yêu cầu 2: Cơ chế phát tán thông báo dung OLS và cài đặt giao diện</w:t>
       </w:r>
       <w:bookmarkEnd w:id="5"/>
-      <w:proofErr w:type="spellEnd"/>
     </w:p>
     <w:p>
       <w:pPr>
         <w:pStyle w:val="Heading2"/>
       </w:pPr>
       <w:bookmarkStart w:id="6" w:name="_Toc193201782"/>
-      <w:proofErr w:type="spellStart"/>
       <w:r>
-        <w:t>Yêu</w:t>
-      </w:r>
-      <w:proofErr w:type="spellEnd"/>
-      <w:r>
-        <w:t xml:space="preserve"> </w:t>
-      </w:r>
-      <w:proofErr w:type="spellStart"/>
-      <w:r>
-        <w:t>cầu</w:t>
-      </w:r>
-      <w:proofErr w:type="spellEnd"/>
-      <w:r>
-        <w:t xml:space="preserve"> 3: </w:t>
-      </w:r>
-      <w:proofErr w:type="spellStart"/>
-      <w:r>
-        <w:t>Ghi</w:t>
-      </w:r>
-      <w:proofErr w:type="spellEnd"/>
-      <w:r>
-        <w:t xml:space="preserve"> </w:t>
-      </w:r>
-      <w:proofErr w:type="spellStart"/>
-      <w:r>
-        <w:t>nhật</w:t>
-      </w:r>
-      <w:proofErr w:type="spellEnd"/>
-      <w:r>
-        <w:t xml:space="preserve"> </w:t>
-      </w:r>
-      <w:proofErr w:type="spellStart"/>
-      <w:r>
-        <w:t>ký</w:t>
-      </w:r>
-      <w:proofErr w:type="spellEnd"/>
-      <w:r>
-        <w:t xml:space="preserve"> </w:t>
-      </w:r>
-      <w:proofErr w:type="spellStart"/>
-      <w:r>
-        <w:t>hệ</w:t>
-      </w:r>
-      <w:proofErr w:type="spellEnd"/>
-      <w:r>
-        <w:t xml:space="preserve"> </w:t>
-      </w:r>
-      <w:proofErr w:type="spellStart"/>
-      <w:r>
-        <w:t>thống</w:t>
+        <w:t>Yêu cầu 3: Ghi nhật ký hệ thống</w:t>
       </w:r>
       <w:bookmarkEnd w:id="6"/>
-      <w:proofErr w:type="spellEnd"/>
     </w:p>
     <w:p/>
     <w:p>
@@ -2359,68 +1796,11 @@
         <w:pStyle w:val="Heading2"/>
       </w:pPr>
       <w:bookmarkStart w:id="7" w:name="_Toc193201783"/>
-      <w:proofErr w:type="spellStart"/>
       <w:r>
-        <w:t>Yêu</w:t>
-      </w:r>
-      <w:proofErr w:type="spellEnd"/>
-      <w:r>
-        <w:t xml:space="preserve"> </w:t>
-      </w:r>
-      <w:proofErr w:type="spellStart"/>
-      <w:r>
-        <w:t>cầu</w:t>
-      </w:r>
-      <w:proofErr w:type="spellEnd"/>
-      <w:r>
-        <w:t xml:space="preserve"> 4: Sao </w:t>
-      </w:r>
-      <w:proofErr w:type="spellStart"/>
-      <w:r>
-        <w:t>lưu</w:t>
-      </w:r>
-      <w:proofErr w:type="spellEnd"/>
-      <w:r>
-        <w:t xml:space="preserve"> </w:t>
-      </w:r>
-      <w:proofErr w:type="spellStart"/>
-      <w:r>
-        <w:t>và</w:t>
-      </w:r>
-      <w:proofErr w:type="spellEnd"/>
-      <w:r>
-        <w:t xml:space="preserve"> </w:t>
-      </w:r>
-      <w:proofErr w:type="spellStart"/>
-      <w:r>
-        <w:t>phục</w:t>
-      </w:r>
-      <w:proofErr w:type="spellEnd"/>
-      <w:r>
-        <w:t xml:space="preserve"> </w:t>
-      </w:r>
-      <w:proofErr w:type="spellStart"/>
-      <w:r>
-        <w:t>hồi</w:t>
-      </w:r>
-      <w:proofErr w:type="spellEnd"/>
-      <w:r>
-        <w:t xml:space="preserve"> </w:t>
-      </w:r>
-      <w:proofErr w:type="spellStart"/>
-      <w:r>
-        <w:t>dữ</w:t>
-      </w:r>
-      <w:proofErr w:type="spellEnd"/>
-      <w:r>
-        <w:t xml:space="preserve"> </w:t>
-      </w:r>
-      <w:proofErr w:type="spellStart"/>
-      <w:r>
-        <w:t>liệu</w:t>
+        <w:lastRenderedPageBreak/>
+        <w:t>Yêu cầu 4: Sao lưu và phục hồi dữ liệu</w:t>
       </w:r>
       <w:bookmarkEnd w:id="7"/>
-      <w:proofErr w:type="spellEnd"/>
     </w:p>
     <w:p/>
     <w:p>
@@ -2429,30 +1809,9 @@
       </w:pPr>
       <w:bookmarkStart w:id="8" w:name="_Toc193201784"/>
       <w:r>
-        <w:t xml:space="preserve">Tài </w:t>
-      </w:r>
-      <w:proofErr w:type="spellStart"/>
-      <w:r>
-        <w:t>liệu</w:t>
-      </w:r>
-      <w:proofErr w:type="spellEnd"/>
-      <w:r>
-        <w:t xml:space="preserve"> </w:t>
-      </w:r>
-      <w:proofErr w:type="spellStart"/>
-      <w:r>
-        <w:t>tham</w:t>
-      </w:r>
-      <w:proofErr w:type="spellEnd"/>
-      <w:r>
-        <w:t xml:space="preserve"> </w:t>
-      </w:r>
-      <w:proofErr w:type="spellStart"/>
-      <w:r>
-        <w:t>khảo</w:t>
+        <w:t>Tài liệu tham khảo</w:t>
       </w:r>
       <w:bookmarkEnd w:id="8"/>
-      <w:proofErr w:type="spellEnd"/>
     </w:p>
     <w:sectPr>
       <w:pgSz w:w="12240" w:h="15840"/>
@@ -2596,6 +1955,119 @@
     </w:lvl>
   </w:abstractNum>
   <w:abstractNum w:abstractNumId="1" w15:restartNumberingAfterBreak="0">
+    <w:nsid w:val="615A11CD"/>
+    <w:multiLevelType w:val="hybridMultilevel"/>
+    <w:tmpl w:val="3FBA170E"/>
+    <w:lvl w:ilvl="0" w:tplc="04090001">
+      <w:start w:val="1"/>
+      <w:numFmt w:val="bullet"/>
+      <w:lvlText w:val=""/>
+      <w:lvlJc w:val="left"/>
+      <w:pPr>
+        <w:ind w:left="720" w:hanging="360"/>
+      </w:pPr>
+      <w:rPr>
+        <w:rFonts w:ascii="Symbol" w:hAnsi="Symbol" w:hint="default"/>
+      </w:rPr>
+    </w:lvl>
+    <w:lvl w:ilvl="1" w:tplc="04090003">
+      <w:start w:val="1"/>
+      <w:numFmt w:val="bullet"/>
+      <w:lvlText w:val="o"/>
+      <w:lvlJc w:val="left"/>
+      <w:pPr>
+        <w:ind w:left="1440" w:hanging="360"/>
+      </w:pPr>
+      <w:rPr>
+        <w:rFonts w:ascii="Courier New" w:hAnsi="Courier New" w:cs="Courier New" w:hint="default"/>
+      </w:rPr>
+    </w:lvl>
+    <w:lvl w:ilvl="2" w:tplc="04090005">
+      <w:start w:val="1"/>
+      <w:numFmt w:val="bullet"/>
+      <w:lvlText w:val=""/>
+      <w:lvlJc w:val="left"/>
+      <w:pPr>
+        <w:ind w:left="2160" w:hanging="360"/>
+      </w:pPr>
+      <w:rPr>
+        <w:rFonts w:ascii="Wingdings" w:hAnsi="Wingdings" w:hint="default"/>
+      </w:rPr>
+    </w:lvl>
+    <w:lvl w:ilvl="3" w:tplc="04090001" w:tentative="1">
+      <w:start w:val="1"/>
+      <w:numFmt w:val="bullet"/>
+      <w:lvlText w:val=""/>
+      <w:lvlJc w:val="left"/>
+      <w:pPr>
+        <w:ind w:left="2880" w:hanging="360"/>
+      </w:pPr>
+      <w:rPr>
+        <w:rFonts w:ascii="Symbol" w:hAnsi="Symbol" w:hint="default"/>
+      </w:rPr>
+    </w:lvl>
+    <w:lvl w:ilvl="4" w:tplc="04090003" w:tentative="1">
+      <w:start w:val="1"/>
+      <w:numFmt w:val="bullet"/>
+      <w:lvlText w:val="o"/>
+      <w:lvlJc w:val="left"/>
+      <w:pPr>
+        <w:ind w:left="3600" w:hanging="360"/>
+      </w:pPr>
+      <w:rPr>
+        <w:rFonts w:ascii="Courier New" w:hAnsi="Courier New" w:cs="Courier New" w:hint="default"/>
+      </w:rPr>
+    </w:lvl>
+    <w:lvl w:ilvl="5" w:tplc="04090005" w:tentative="1">
+      <w:start w:val="1"/>
+      <w:numFmt w:val="bullet"/>
+      <w:lvlText w:val=""/>
+      <w:lvlJc w:val="left"/>
+      <w:pPr>
+        <w:ind w:left="4320" w:hanging="360"/>
+      </w:pPr>
+      <w:rPr>
+        <w:rFonts w:ascii="Wingdings" w:hAnsi="Wingdings" w:hint="default"/>
+      </w:rPr>
+    </w:lvl>
+    <w:lvl w:ilvl="6" w:tplc="04090001" w:tentative="1">
+      <w:start w:val="1"/>
+      <w:numFmt w:val="bullet"/>
+      <w:lvlText w:val=""/>
+      <w:lvlJc w:val="left"/>
+      <w:pPr>
+        <w:ind w:left="5040" w:hanging="360"/>
+      </w:pPr>
+      <w:rPr>
+        <w:rFonts w:ascii="Symbol" w:hAnsi="Symbol" w:hint="default"/>
+      </w:rPr>
+    </w:lvl>
+    <w:lvl w:ilvl="7" w:tplc="04090003" w:tentative="1">
+      <w:start w:val="1"/>
+      <w:numFmt w:val="bullet"/>
+      <w:lvlText w:val="o"/>
+      <w:lvlJc w:val="left"/>
+      <w:pPr>
+        <w:ind w:left="5760" w:hanging="360"/>
+      </w:pPr>
+      <w:rPr>
+        <w:rFonts w:ascii="Courier New" w:hAnsi="Courier New" w:cs="Courier New" w:hint="default"/>
+      </w:rPr>
+    </w:lvl>
+    <w:lvl w:ilvl="8" w:tplc="04090005" w:tentative="1">
+      <w:start w:val="1"/>
+      <w:numFmt w:val="bullet"/>
+      <w:lvlText w:val=""/>
+      <w:lvlJc w:val="left"/>
+      <w:pPr>
+        <w:ind w:left="6480" w:hanging="360"/>
+      </w:pPr>
+      <w:rPr>
+        <w:rFonts w:ascii="Wingdings" w:hAnsi="Wingdings" w:hint="default"/>
+      </w:rPr>
+    </w:lvl>
+  </w:abstractNum>
+  <w:abstractNum w:abstractNumId="2" w15:restartNumberingAfterBreak="0">
     <w:nsid w:val="64D0410A"/>
     <w:multiLevelType w:val="hybridMultilevel"/>
     <w:tmpl w:val="58E6FF68"/>
@@ -2681,7 +2153,7 @@
       </w:pPr>
     </w:lvl>
   </w:abstractNum>
-  <w:abstractNum w:abstractNumId="2" w15:restartNumberingAfterBreak="0">
+  <w:abstractNum w:abstractNumId="3" w15:restartNumberingAfterBreak="0">
     <w:nsid w:val="77025999"/>
     <w:multiLevelType w:val="hybridMultilevel"/>
     <w:tmpl w:val="81E0FDC6"/>
@@ -2768,13 +2240,16 @@
     </w:lvl>
   </w:abstractNum>
   <w:num w:numId="1" w16cid:durableId="1366325682">
-    <w:abstractNumId w:val="2"/>
+    <w:abstractNumId w:val="3"/>
   </w:num>
   <w:num w:numId="2" w16cid:durableId="655501690">
-    <w:abstractNumId w:val="1"/>
+    <w:abstractNumId w:val="2"/>
   </w:num>
   <w:num w:numId="3" w16cid:durableId="1712923437">
     <w:abstractNumId w:val="0"/>
+  </w:num>
+  <w:num w:numId="4" w16cid:durableId="158614834">
+    <w:abstractNumId w:val="1"/>
   </w:num>
 </w:numbering>
 </file>
@@ -3296,7 +2771,6 @@
     <w:next w:val="Normal"/>
     <w:link w:val="Heading5Char"/>
     <w:uiPriority w:val="9"/>
-    <w:semiHidden/>
     <w:unhideWhenUsed/>
     <w:qFormat/>
     <w:rsid w:val="00D05B17"/>
@@ -3485,7 +2959,6 @@
     <w:basedOn w:val="DefaultParagraphFont"/>
     <w:link w:val="Heading5"/>
     <w:uiPriority w:val="9"/>
-    <w:semiHidden/>
     <w:rsid w:val="00D05B17"/>
     <w:rPr>
       <w:rFonts w:eastAsiaTheme="majorEastAsia" w:cstheme="majorBidi"/>
@@ -3791,6 +3264,25 @@
       <w:spacing w:after="100"/>
       <w:ind w:left="480"/>
     </w:pPr>
+  </w:style>
+  <w:style w:type="table" w:styleId="TableGrid">
+    <w:name w:val="Table Grid"/>
+    <w:basedOn w:val="TableNormal"/>
+    <w:uiPriority w:val="39"/>
+    <w:rsid w:val="00971AF5"/>
+    <w:pPr>
+      <w:spacing w:after="0" w:line="240" w:lineRule="auto"/>
+    </w:pPr>
+    <w:tblPr>
+      <w:tblBorders>
+        <w:top w:val="single" w:sz="4" w:space="0" w:color="auto"/>
+        <w:left w:val="single" w:sz="4" w:space="0" w:color="auto"/>
+        <w:bottom w:val="single" w:sz="4" w:space="0" w:color="auto"/>
+        <w:right w:val="single" w:sz="4" w:space="0" w:color="auto"/>
+        <w:insideH w:val="single" w:sz="4" w:space="0" w:color="auto"/>
+        <w:insideV w:val="single" w:sz="4" w:space="0" w:color="auto"/>
+      </w:tblBorders>
+    </w:tblPr>
   </w:style>
 </w:styles>
 </file>

</xml_diff>